<commit_message>
Updated various sections of the honours report
</commit_message>
<xml_diff>
--- a/Requirements Specification.docx
+++ b/Requirements Specification.docx
@@ -62,19 +62,7 @@
         <w:t xml:space="preserve">use to </w:t>
       </w:r>
       <w:r>
-        <w:t xml:space="preserve">collaborate </w:t>
-      </w:r>
-      <w:r>
-        <w:t>with one another whilst</w:t>
-      </w:r>
-      <w:r>
-        <w:t xml:space="preserve"> work</w:t>
-      </w:r>
-      <w:r>
-        <w:t>ing</w:t>
-      </w:r>
-      <w:r>
-        <w:t xml:space="preserve"> on their l</w:t>
+        <w:t>collaborate with one another whilst working on their l</w:t>
       </w:r>
       <w:r>
         <w:t>abs</w:t>
@@ -196,10 +184,26 @@
         <w:t>“should”, that</w:t>
       </w:r>
       <w:r>
-        <w:t xml:space="preserve"> would ultimately improve upon the end product but if you cannot deliver all of those, the product will still be viable. </w:t>
-      </w:r>
-      <w:r>
-        <w:t>Finally the requirements deemed as “could” are again requirements that would ultimately improve the final product but only if every other requirement has been completed.</w:t>
+        <w:t xml:space="preserve"> would ultimately improve upon the </w:t>
+      </w:r>
+      <w:proofErr w:type="gramStart"/>
+      <w:r>
+        <w:t>end product</w:t>
+      </w:r>
+      <w:proofErr w:type="gramEnd"/>
+      <w:r>
+        <w:t xml:space="preserve"> but if you cannot deliver all of those, the product will still be viable. </w:t>
+      </w:r>
+      <w:r>
+        <w:t>Finally</w:t>
+      </w:r>
+      <w:r>
+        <w:t>,</w:t>
+      </w:r>
+      <w:bookmarkStart w:id="0" w:name="_GoBack"/>
+      <w:bookmarkEnd w:id="0"/>
+      <w:r>
+        <w:t xml:space="preserve"> the requirements deemed as “could” are again requirements that would ultimately improve the final product but only if every other requirement has been completed.</w:t>
       </w:r>
     </w:p>
     <w:p>
@@ -524,8 +528,6 @@
           <w:numId w:val="6"/>
         </w:numPr>
       </w:pPr>
-      <w:bookmarkStart w:id="0" w:name="_GoBack"/>
-      <w:bookmarkEnd w:id="0"/>
       <w:r>
         <w:t xml:space="preserve">To test the effectiveness of the learning platform it is imperative that novice programmers test the system to ensure that the feedback given is effective and </w:t>
       </w:r>
@@ -1205,7 +1207,7 @@
       </w:pPr>
     </w:pPrDefault>
   </w:docDefaults>
-  <w:latentStyles w:defLockedState="0" w:defUIPriority="99" w:defSemiHidden="0" w:defUnhideWhenUsed="0" w:defQFormat="0" w:count="376">
+  <w:latentStyles w:defLockedState="0" w:defUIPriority="99" w:defSemiHidden="0" w:defUnhideWhenUsed="0" w:defQFormat="0" w:count="377">
     <w:lsdException w:name="Normal" w:uiPriority="0" w:qFormat="1"/>
     <w:lsdException w:name="heading 1" w:uiPriority="9" w:qFormat="1"/>
     <w:lsdException w:name="heading 2" w:semiHidden="1" w:uiPriority="9" w:unhideWhenUsed="1" w:qFormat="1"/>
@@ -1311,7 +1313,6 @@
     <w:lsdException w:name="HTML Sample" w:semiHidden="1" w:unhideWhenUsed="1"/>
     <w:lsdException w:name="HTML Typewriter" w:semiHidden="1" w:unhideWhenUsed="1"/>
     <w:lsdException w:name="HTML Variable" w:semiHidden="1" w:unhideWhenUsed="1"/>
-    <w:lsdException w:name="Normal Table" w:semiHidden="1" w:unhideWhenUsed="1"/>
     <w:lsdException w:name="annotation subject" w:semiHidden="1" w:unhideWhenUsed="1"/>
     <w:lsdException w:name="No List" w:semiHidden="1" w:unhideWhenUsed="1"/>
     <w:lsdException w:name="Outline List 1" w:semiHidden="1" w:unhideWhenUsed="1"/>
@@ -1358,10 +1359,8 @@
     <w:lsdException w:name="Table Subtle 2" w:semiHidden="1" w:unhideWhenUsed="1"/>
     <w:lsdException w:name="Table Web 1" w:semiHidden="1" w:unhideWhenUsed="1"/>
     <w:lsdException w:name="Table Web 2" w:semiHidden="1" w:unhideWhenUsed="1"/>
-    <w:lsdException w:name="Table Web 3" w:semiHidden="1" w:unhideWhenUsed="1"/>
     <w:lsdException w:name="Balloon Text" w:semiHidden="1" w:unhideWhenUsed="1"/>
     <w:lsdException w:name="Table Grid" w:uiPriority="39"/>
-    <w:lsdException w:name="Table Theme" w:semiHidden="1" w:unhideWhenUsed="1"/>
     <w:lsdException w:name="Placeholder Text" w:semiHidden="1"/>
     <w:lsdException w:name="No Spacing" w:uiPriority="1" w:qFormat="1"/>
     <w:lsdException w:name="Light Shading" w:uiPriority="60"/>
@@ -1582,6 +1581,7 @@
     <w:lsdException w:name="Hashtag" w:semiHidden="1" w:unhideWhenUsed="1"/>
     <w:lsdException w:name="Unresolved Mention" w:semiHidden="1" w:unhideWhenUsed="1"/>
     <w:lsdException w:name="Smart Link" w:semiHidden="1" w:unhideWhenUsed="1"/>
+    <w:lsdException w:name="Smart Link Error" w:semiHidden="1" w:unhideWhenUsed="1"/>
   </w:latentStyles>
   <w:style w:type="paragraph" w:default="1" w:styleId="Normal">
     <w:name w:val="Normal"/>

</xml_diff>